<commit_message>
Definición de todas las reglas del sintáctico
</commit_message>
<xml_diff>
--- a/reglasSintacticas.docx
+++ b/reglasSintacticas.docx
@@ -3,313 +3,623 @@
 <w:document xmlns:wpc="http://schemas.microsoft.com/office/word/2010/wordprocessingCanvas" xmlns:cx="http://schemas.microsoft.com/office/drawing/2014/chartex" xmlns:cx1="http://schemas.microsoft.com/office/drawing/2015/9/8/chartex" xmlns:cx2="http://schemas.microsoft.com/office/drawing/2015/10/21/chartex" xmlns:cx3="http://schemas.microsoft.com/office/drawing/2016/5/9/chartex" xmlns:cx4="http://schemas.microsoft.com/office/drawing/2016/5/10/chartex" xmlns:cx5="http://schemas.microsoft.com/office/drawing/2016/5/11/chartex" xmlns:cx6="http://schemas.microsoft.com/office/drawing/2016/5/12/chartex" xmlns:cx7="http://schemas.microsoft.com/office/drawing/2016/5/13/chartex" xmlns:cx8="http://schemas.microsoft.com/office/drawing/2016/5/14/chartex" xmlns:mc="http://schemas.openxmlformats.org/markup-compatibility/2006" xmlns:aink="http://schemas.microsoft.com/office/drawing/2016/ink" xmlns:am3d="http://schemas.microsoft.com/office/drawing/2017/model3d" xmlns:o="urn:schemas-microsoft-com:office:office" xmlns:r="http://schemas.openxmlformats.org/officeDocument/2006/relationships" xmlns:m="http://schemas.openxmlformats.org/officeDocument/2006/math" xmlns:v="urn:schemas-microsoft-com:vml" xmlns:wp14="http://schemas.microsoft.com/office/word/2010/wordprocessingDrawing" xmlns:wp="http://schemas.openxmlformats.org/drawingml/2006/wordprocessingDrawing" xmlns:w10="urn:schemas-microsoft-com:office:word" xmlns:w="http://schemas.openxmlformats.org/wordprocessingml/2006/main" xmlns:w14="http://schemas.microsoft.com/office/word/2010/wordml" xmlns:w15="http://schemas.microsoft.com/office/word/2012/wordml" xmlns:w16cex="http://schemas.microsoft.com/office/word/2018/wordml/cex" xmlns:w16cid="http://schemas.microsoft.com/office/word/2016/wordml/cid" xmlns:w16="http://schemas.microsoft.com/office/word/2018/wordml" xmlns:w16sdtdh="http://schemas.microsoft.com/office/word/2020/wordml/sdtdatahash" xmlns:w16se="http://schemas.microsoft.com/office/word/2015/wordml/symex" xmlns:wpg="http://schemas.microsoft.com/office/word/2010/wordprocessingGroup" xmlns:wpi="http://schemas.microsoft.com/office/word/2010/wordprocessingInk" xmlns:wne="http://schemas.microsoft.com/office/word/2006/wordml" xmlns:wps="http://schemas.microsoft.com/office/word/2010/wordprocessingShape" mc:Ignorable="w14 w15 w16se w16cid w16 w16cex w16sdtdh wp14">
   <w:body>
     <w:p>
-      <w:r>
+      <w:pPr>
+        <w:rPr>
+          <w:highlight w:val="yellow"/>
+        </w:rPr>
+      </w:pPr>
+      <w:r>
+        <w:rPr>
+          <w:highlight w:val="yellow"/>
+        </w:rPr>
         <w:t xml:space="preserve">&lt;programa&gt;  </w:t>
       </w:r>
       <w:r>
-        <w:sym w:font="Wingdings" w:char="F0E0"/>
-      </w:r>
-      <w:r>
+        <w:rPr>
+          <w:highlight w:val="yellow"/>
+        </w:rPr>
+        <w:sym w:font="Wingdings" w:char="F0E0"/>
+      </w:r>
+      <w:r>
+        <w:rPr>
+          <w:highlight w:val="yellow"/>
+        </w:rPr>
         <w:t xml:space="preserve"> &lt;sentencia&gt;</w:t>
       </w:r>
     </w:p>
     <w:p>
-      <w:r>
+      <w:pPr>
+        <w:rPr>
+          <w:highlight w:val="yellow"/>
+        </w:rPr>
+      </w:pPr>
+      <w:r>
+        <w:rPr>
+          <w:highlight w:val="yellow"/>
+        </w:rPr>
         <w:t>&lt;</w:t>
       </w:r>
       <w:r>
+        <w:rPr>
+          <w:highlight w:val="yellow"/>
+        </w:rPr>
+        <w:t xml:space="preserve"> programa </w:t>
+      </w:r>
+      <w:r>
+        <w:rPr>
+          <w:highlight w:val="yellow"/>
+        </w:rPr>
+        <w:t xml:space="preserve">&gt; </w:t>
+      </w:r>
+      <w:r>
+        <w:rPr>
+          <w:highlight w:val="yellow"/>
+        </w:rPr>
+        <w:sym w:font="Wingdings" w:char="F0E0"/>
+      </w:r>
+      <w:r>
+        <w:rPr>
+          <w:highlight w:val="yellow"/>
+        </w:rPr>
+        <w:t xml:space="preserve"> &lt;programa&gt; &lt;sentencia&gt;</w:t>
+      </w:r>
+    </w:p>
+    <w:p>
+      <w:pPr>
+        <w:rPr>
+          <w:highlight w:val="yellow"/>
+        </w:rPr>
+      </w:pPr>
+      <w:r>
+        <w:rPr>
+          <w:highlight w:val="yellow"/>
+        </w:rPr>
+        <w:t xml:space="preserve">&lt;sentencia&gt; </w:t>
+      </w:r>
+      <w:r>
+        <w:rPr>
+          <w:highlight w:val="yellow"/>
+        </w:rPr>
+        <w:sym w:font="Wingdings" w:char="F0E0"/>
+      </w:r>
+      <w:r>
+        <w:rPr>
+          <w:highlight w:val="yellow"/>
+        </w:rPr>
+        <w:t>&lt;declaración&gt;</w:t>
+      </w:r>
+    </w:p>
+    <w:p>
+      <w:pPr>
+        <w:rPr>
+          <w:highlight w:val="yellow"/>
+        </w:rPr>
+      </w:pPr>
+      <w:r>
+        <w:rPr>
+          <w:highlight w:val="yellow"/>
+        </w:rPr>
+        <w:t>&lt;sentencia&gt;&lt;</w:t>
+      </w:r>
+      <w:proofErr w:type="spellStart"/>
+      <w:r>
+        <w:rPr>
+          <w:highlight w:val="yellow"/>
+        </w:rPr>
+        <w:t>asignacion</w:t>
+      </w:r>
+      <w:proofErr w:type="spellEnd"/>
+      <w:r>
+        <w:rPr>
+          <w:highlight w:val="yellow"/>
+        </w:rPr>
+        <w:t>&gt;</w:t>
+      </w:r>
+    </w:p>
+    <w:p>
+      <w:pPr>
+        <w:rPr>
+          <w:highlight w:val="yellow"/>
+        </w:rPr>
+      </w:pPr>
+      <w:r>
+        <w:rPr>
+          <w:highlight w:val="yellow"/>
+        </w:rPr>
+        <w:t>&lt;sentencia&gt;</w:t>
+      </w:r>
+      <w:r>
+        <w:rPr>
+          <w:highlight w:val="yellow"/>
+        </w:rPr>
+        <w:sym w:font="Wingdings" w:char="F0E0"/>
+      </w:r>
+      <w:r>
+        <w:rPr>
+          <w:highlight w:val="yellow"/>
+        </w:rPr>
+        <w:t xml:space="preserve"> &lt;ciclo&gt;</w:t>
+      </w:r>
+    </w:p>
+    <w:p>
+      <w:pPr>
+        <w:rPr>
+          <w:highlight w:val="yellow"/>
+        </w:rPr>
+      </w:pPr>
+      <w:r>
+        <w:rPr>
+          <w:highlight w:val="yellow"/>
+        </w:rPr>
+        <w:t xml:space="preserve">&lt;sentencia&gt; </w:t>
+      </w:r>
+      <w:r>
+        <w:rPr>
+          <w:highlight w:val="yellow"/>
+        </w:rPr>
+        <w:sym w:font="Wingdings" w:char="F0E0"/>
+      </w:r>
+      <w:r>
+        <w:rPr>
+          <w:highlight w:val="yellow"/>
+        </w:rPr>
+        <w:t xml:space="preserve"> &lt;</w:t>
+      </w:r>
+      <w:proofErr w:type="spellStart"/>
+      <w:r>
+        <w:rPr>
+          <w:highlight w:val="yellow"/>
+        </w:rPr>
+        <w:t>seleccion</w:t>
+      </w:r>
+      <w:proofErr w:type="spellEnd"/>
+      <w:r>
+        <w:rPr>
+          <w:highlight w:val="yellow"/>
+        </w:rPr>
+        <w:t>&gt;</w:t>
+      </w:r>
+    </w:p>
+    <w:p>
+      <w:pPr>
+        <w:rPr>
+          <w:highlight w:val="yellow"/>
+        </w:rPr>
+      </w:pPr>
+      <w:r>
+        <w:rPr>
+          <w:highlight w:val="yellow"/>
+        </w:rPr>
+        <w:t xml:space="preserve">&lt;sentencia&gt; </w:t>
+      </w:r>
+      <w:r>
+        <w:rPr>
+          <w:highlight w:val="yellow"/>
+        </w:rPr>
+        <w:sym w:font="Wingdings" w:char="F0E0"/>
+      </w:r>
+      <w:r>
+        <w:rPr>
+          <w:highlight w:val="yellow"/>
+        </w:rPr>
+        <w:t xml:space="preserve"> &lt;salida&gt; </w:t>
+      </w:r>
+      <w:r>
+        <w:rPr>
+          <w:highlight w:val="yellow"/>
+        </w:rPr>
         <w:t xml:space="preserve"> </w:t>
       </w:r>
-      <w:r>
-        <w:t>programa</w:t>
+    </w:p>
+    <w:p>
+      <w:r>
+        <w:rPr>
+          <w:highlight w:val="yellow"/>
+        </w:rPr>
+        <w:t>&lt;sentencia&gt;</w:t>
+      </w:r>
+      <w:r>
+        <w:rPr>
+          <w:highlight w:val="yellow"/>
+        </w:rPr>
+        <w:sym w:font="Wingdings" w:char="F0E0"/>
+      </w:r>
+      <w:r>
+        <w:rPr>
+          <w:highlight w:val="yellow"/>
+        </w:rPr>
+        <w:t>&lt;entrada&gt;</w:t>
       </w:r>
       <w:r>
         <w:t xml:space="preserve"> </w:t>
       </w:r>
-      <w:r>
+    </w:p>
+    <w:p>
+      <w:r>
+        <w:rPr>
+          <w:highlight w:val="yellow"/>
+        </w:rPr>
+        <w:t>&lt;salida&gt;</w:t>
+      </w:r>
+      <w:r>
+        <w:rPr>
+          <w:highlight w:val="yellow"/>
+        </w:rPr>
+        <w:sym w:font="Wingdings" w:char="F0E0"/>
+      </w:r>
+      <w:r>
+        <w:rPr>
+          <w:highlight w:val="yellow"/>
+        </w:rPr>
+        <w:t xml:space="preserve"> DISPLAY CTE_STRING</w:t>
+      </w:r>
+    </w:p>
+    <w:p>
+      <w:r>
+        <w:rPr>
+          <w:highlight w:val="yellow"/>
+        </w:rPr>
+        <w:t xml:space="preserve">&lt;entrada&gt; </w:t>
+      </w:r>
+      <w:r>
+        <w:rPr>
+          <w:highlight w:val="yellow"/>
+        </w:rPr>
+        <w:sym w:font="Wingdings" w:char="F0E0"/>
+      </w:r>
+      <w:r>
+        <w:rPr>
+          <w:highlight w:val="yellow"/>
+        </w:rPr>
+        <w:t xml:space="preserve"> GET </w:t>
+      </w:r>
+      <w:r>
+        <w:rPr>
+          <w:highlight w:val="yellow"/>
+        </w:rPr>
+        <w:t>&lt;factor&gt;</w:t>
+      </w:r>
+    </w:p>
+    <w:p>
+      <w:r>
+        <w:rPr>
+          <w:highlight w:val="yellow"/>
+        </w:rPr>
+        <w:t>&lt;</w:t>
+      </w:r>
+      <w:proofErr w:type="spellStart"/>
+      <w:r>
+        <w:rPr>
+          <w:highlight w:val="yellow"/>
+        </w:rPr>
+        <w:t>declaraci</w:t>
+      </w:r>
+      <w:r>
+        <w:rPr>
+          <w:highlight w:val="yellow"/>
+        </w:rPr>
+        <w:t>o</w:t>
+      </w:r>
+      <w:r>
+        <w:rPr>
+          <w:highlight w:val="yellow"/>
+        </w:rPr>
+        <w:t>n</w:t>
+      </w:r>
+      <w:proofErr w:type="spellEnd"/>
+      <w:r>
+        <w:rPr>
+          <w:highlight w:val="yellow"/>
+        </w:rPr>
         <w:t xml:space="preserve">&gt; </w:t>
       </w:r>
       <w:r>
-        <w:sym w:font="Wingdings" w:char="F0E0"/>
-      </w:r>
-      <w:r>
-        <w:t xml:space="preserve"> &lt;programa&gt; &lt;sentencia&gt;</w:t>
-      </w:r>
-    </w:p>
-    <w:p>
-      <w:r>
-        <w:t xml:space="preserve">&lt;sentencia&gt; </w:t>
-      </w:r>
-      <w:r>
-        <w:sym w:font="Wingdings" w:char="F0E0"/>
-      </w:r>
-      <w:r>
-        <w:t>&lt;declaración&gt;</w:t>
-      </w:r>
-    </w:p>
-    <w:p>
-      <w:r>
-        <w:t>&lt;sentencia&gt;&lt;</w:t>
+        <w:rPr>
+          <w:highlight w:val="yellow"/>
+        </w:rPr>
+        <w:sym w:font="Wingdings" w:char="F0E0"/>
+      </w:r>
+      <w:r>
+        <w:rPr>
+          <w:highlight w:val="yellow"/>
+        </w:rPr>
+        <w:t xml:space="preserve">DECVAR </w:t>
+      </w:r>
+      <w:r>
+        <w:rPr>
+          <w:highlight w:val="yellow"/>
+        </w:rPr>
+        <w:t>DIM</w:t>
+      </w:r>
+      <w:r>
+        <w:rPr>
+          <w:highlight w:val="yellow"/>
+        </w:rPr>
+        <w:t xml:space="preserve"> </w:t>
+      </w:r>
+      <w:r>
+        <w:rPr>
+          <w:highlight w:val="yellow"/>
+        </w:rPr>
+        <w:t>COR_A</w:t>
+      </w:r>
+      <w:r>
+        <w:rPr>
+          <w:highlight w:val="yellow"/>
+        </w:rPr>
+        <w:t xml:space="preserve"> &lt;</w:t>
       </w:r>
       <w:proofErr w:type="spellStart"/>
       <w:r>
-        <w:t>asignacion</w:t>
+        <w:rPr>
+          <w:highlight w:val="yellow"/>
+        </w:rPr>
+        <w:t>listaVar</w:t>
       </w:r>
       <w:proofErr w:type="spellEnd"/>
       <w:r>
+        <w:rPr>
+          <w:highlight w:val="yellow"/>
+        </w:rPr>
         <w:t>&gt;</w:t>
       </w:r>
-    </w:p>
-    <w:p>
-      <w:r>
-        <w:t>&lt;sentencia&gt;</w:t>
-      </w:r>
-      <w:r>
-        <w:sym w:font="Wingdings" w:char="F0E0"/>
-      </w:r>
-      <w:r>
-        <w:t xml:space="preserve"> &lt;ciclo&gt;</w:t>
-      </w:r>
-    </w:p>
-    <w:p>
-      <w:r>
-        <w:t xml:space="preserve">&lt;sentencia&gt; </w:t>
-      </w:r>
-      <w:r>
-        <w:sym w:font="Wingdings" w:char="F0E0"/>
-      </w:r>
-      <w:r>
-        <w:t xml:space="preserve"> &lt;</w:t>
+      <w:r>
+        <w:rPr>
+          <w:highlight w:val="yellow"/>
+        </w:rPr>
+        <w:t xml:space="preserve"> COR_C  </w:t>
+      </w:r>
+      <w:r>
+        <w:rPr>
+          <w:highlight w:val="yellow"/>
+        </w:rPr>
+        <w:t xml:space="preserve"> </w:t>
+      </w:r>
+      <w:proofErr w:type="gramStart"/>
+      <w:r>
+        <w:rPr>
+          <w:highlight w:val="yellow"/>
+        </w:rPr>
+        <w:t>AS</w:t>
+      </w:r>
+      <w:r>
+        <w:rPr>
+          <w:highlight w:val="yellow"/>
+        </w:rPr>
+        <w:t xml:space="preserve"> </w:t>
+      </w:r>
+      <w:r>
+        <w:rPr>
+          <w:highlight w:val="yellow"/>
+        </w:rPr>
+        <w:t xml:space="preserve"> COR</w:t>
+      </w:r>
+      <w:proofErr w:type="gramEnd"/>
+      <w:r>
+        <w:rPr>
+          <w:highlight w:val="yellow"/>
+        </w:rPr>
+        <w:t>_A &lt;</w:t>
+      </w:r>
+      <w:r>
+        <w:rPr>
+          <w:highlight w:val="yellow"/>
+        </w:rPr>
+        <w:t xml:space="preserve"> </w:t>
       </w:r>
       <w:proofErr w:type="spellStart"/>
       <w:r>
-        <w:t>seleccion</w:t>
+        <w:rPr>
+          <w:highlight w:val="yellow"/>
+        </w:rPr>
+        <w:t>listTipoDato</w:t>
       </w:r>
       <w:proofErr w:type="spellEnd"/>
       <w:r>
+        <w:rPr>
+          <w:highlight w:val="yellow"/>
+        </w:rPr>
+        <w:t xml:space="preserve"> </w:t>
+      </w:r>
+      <w:r>
+        <w:rPr>
+          <w:highlight w:val="yellow"/>
+        </w:rPr>
+        <w:t>&gt;COR_C</w:t>
+      </w:r>
+      <w:r>
+        <w:rPr>
+          <w:highlight w:val="yellow"/>
+        </w:rPr>
+        <w:t xml:space="preserve"> ENDECVAR</w:t>
+      </w:r>
+    </w:p>
+    <w:p>
+      <w:r>
+        <w:rPr>
+          <w:highlight w:val="yellow"/>
+        </w:rPr>
+        <w:t>&lt;</w:t>
+      </w:r>
+      <w:proofErr w:type="spellStart"/>
+      <w:r>
+        <w:rPr>
+          <w:highlight w:val="yellow"/>
+        </w:rPr>
+        <w:t>listTipoDato</w:t>
+      </w:r>
+      <w:proofErr w:type="spellEnd"/>
+      <w:r>
+        <w:rPr>
+          <w:highlight w:val="yellow"/>
+        </w:rPr>
+        <w:t>&gt;-&gt; &lt;</w:t>
+      </w:r>
+      <w:proofErr w:type="spellStart"/>
+      <w:r>
+        <w:rPr>
+          <w:highlight w:val="yellow"/>
+        </w:rPr>
+        <w:t>listaTipoDato</w:t>
+      </w:r>
+      <w:proofErr w:type="spellEnd"/>
+      <w:r>
+        <w:rPr>
+          <w:highlight w:val="yellow"/>
+        </w:rPr>
         <w:t>&gt;</w:t>
       </w:r>
-    </w:p>
-    <w:p>
-      <w:r>
-        <w:t xml:space="preserve">&lt;sentencia&gt; </w:t>
-      </w:r>
-      <w:r>
-        <w:sym w:font="Wingdings" w:char="F0E0"/>
-      </w:r>
-      <w:r>
-        <w:t xml:space="preserve"> &lt;salida&gt; </w:t>
-      </w:r>
-      <w:r>
+      <w:r>
+        <w:rPr>
+          <w:highlight w:val="yellow"/>
+        </w:rPr>
+        <w:t xml:space="preserve"> COMA </w:t>
+      </w:r>
+      <w:proofErr w:type="spellStart"/>
+      <w:r>
+        <w:rPr>
+          <w:highlight w:val="yellow"/>
+        </w:rPr>
+        <w:t>tipoDato</w:t>
+      </w:r>
+      <w:proofErr w:type="spellEnd"/>
+    </w:p>
+    <w:p>
+      <w:pPr>
+        <w:rPr>
+          <w:highlight w:val="yellow"/>
+        </w:rPr>
+      </w:pPr>
+      <w:r>
+        <w:rPr>
+          <w:highlight w:val="yellow"/>
+        </w:rPr>
+        <w:t xml:space="preserve">&lt;selección&gt; </w:t>
+      </w:r>
+      <w:r>
+        <w:rPr>
+          <w:highlight w:val="yellow"/>
+        </w:rPr>
+        <w:sym w:font="Wingdings" w:char="F0E0"/>
+      </w:r>
+      <w:r>
+        <w:rPr>
+          <w:highlight w:val="yellow"/>
+        </w:rPr>
+        <w:t xml:space="preserve"> IF &lt;condición&gt; </w:t>
+      </w:r>
+      <w:r>
+        <w:rPr>
+          <w:highlight w:val="yellow"/>
+        </w:rPr>
+        <w:t xml:space="preserve">THEN </w:t>
+      </w:r>
+      <w:r>
+        <w:rPr>
+          <w:highlight w:val="yellow"/>
+        </w:rPr>
+        <w:t>&lt;programa</w:t>
+      </w:r>
+      <w:proofErr w:type="gramStart"/>
+      <w:r>
+        <w:rPr>
+          <w:highlight w:val="yellow"/>
+        </w:rPr>
+        <w:t xml:space="preserve">&gt;  </w:t>
+      </w:r>
+      <w:r>
+        <w:rPr>
+          <w:highlight w:val="yellow"/>
+        </w:rPr>
+        <w:t>ENDIF</w:t>
+      </w:r>
+      <w:proofErr w:type="gramEnd"/>
+    </w:p>
+    <w:p>
+      <w:r>
+        <w:rPr>
+          <w:highlight w:val="yellow"/>
+        </w:rPr>
+        <w:t>&lt;selección&gt; IF &lt;</w:t>
+      </w:r>
+      <w:proofErr w:type="spellStart"/>
+      <w:r>
+        <w:rPr>
+          <w:highlight w:val="yellow"/>
+        </w:rPr>
+        <w:t>codnicion</w:t>
+      </w:r>
+      <w:proofErr w:type="spellEnd"/>
+      <w:proofErr w:type="gramStart"/>
+      <w:r>
+        <w:rPr>
+          <w:highlight w:val="yellow"/>
+        </w:rPr>
+        <w:t xml:space="preserve">&gt; </w:t>
+      </w:r>
+      <w:r>
+        <w:rPr>
+          <w:highlight w:val="yellow"/>
+        </w:rPr>
+        <w:t xml:space="preserve"> THEN</w:t>
+      </w:r>
+      <w:proofErr w:type="gramEnd"/>
+      <w:r>
+        <w:rPr>
+          <w:highlight w:val="yellow"/>
+        </w:rPr>
         <w:t xml:space="preserve"> </w:t>
       </w:r>
-    </w:p>
-    <w:p>
-      <w:r>
-        <w:t>&lt;sentencia&gt;</w:t>
-      </w:r>
-      <w:r>
-        <w:sym w:font="Wingdings" w:char="F0E0"/>
-      </w:r>
-      <w:r>
-        <w:t>&lt;entrada&gt;</w:t>
-      </w:r>
-      <w:r>
+      <w:r>
+        <w:rPr>
+          <w:highlight w:val="yellow"/>
+        </w:rPr>
         <w:t xml:space="preserve"> </w:t>
       </w:r>
-    </w:p>
-    <w:p>
-      <w:r>
-        <w:t>&lt;salida&gt;</w:t>
-      </w:r>
-      <w:r>
-        <w:sym w:font="Wingdings" w:char="F0E0"/>
-      </w:r>
-      <w:r>
-        <w:t xml:space="preserve"> DISPLAY CTE_STRING</w:t>
-      </w:r>
-    </w:p>
-    <w:p>
-      <w:r>
-        <w:t xml:space="preserve">&lt;entrada&gt; </w:t>
-      </w:r>
-      <w:r>
-        <w:sym w:font="Wingdings" w:char="F0E0"/>
-      </w:r>
-      <w:r>
-        <w:t xml:space="preserve"> GET </w:t>
-      </w:r>
-      <w:r>
-        <w:t>&lt;factor&gt;</w:t>
-      </w:r>
-    </w:p>
-    <w:p>
-      <w:r>
+      <w:r>
+        <w:rPr>
+          <w:highlight w:val="yellow"/>
+        </w:rPr>
+        <w:t>&lt;programa&gt; ELSE &lt;programa&gt;</w:t>
+      </w:r>
+      <w:r>
+        <w:rPr>
+          <w:highlight w:val="yellow"/>
+        </w:rPr>
+        <w:t xml:space="preserve"> ENDIF</w:t>
+      </w:r>
+    </w:p>
+    <w:p>
+      <w:r>
+        <w:rPr>
+          <w:highlight w:val="yellow"/>
+        </w:rPr>
         <w:t>&lt;</w:t>
       </w:r>
       <w:proofErr w:type="spellStart"/>
       <w:r>
-        <w:t>declaraci</w:t>
-      </w:r>
-      <w:r>
-        <w:t>o</w:t>
-      </w:r>
-      <w:r>
-        <w:t>n</w:t>
+        <w:rPr>
+          <w:highlight w:val="yellow"/>
+        </w:rPr>
+        <w:t>asi</w:t>
+      </w:r>
+      <w:r>
+        <w:rPr>
+          <w:highlight w:val="yellow"/>
+        </w:rPr>
+        <w:t>g</w:t>
+      </w:r>
+      <w:r>
+        <w:rPr>
+          <w:highlight w:val="yellow"/>
+        </w:rPr>
+        <w:t>nacion</w:t>
       </w:r>
       <w:proofErr w:type="spellEnd"/>
       <w:r>
-        <w:t xml:space="preserve">&gt; </w:t>
-      </w:r>
-      <w:r>
-        <w:sym w:font="Wingdings" w:char="F0E0"/>
-      </w:r>
-      <w:r>
-        <w:t xml:space="preserve">DECVAR </w:t>
-      </w:r>
-      <w:r>
-        <w:t>DIM</w:t>
-      </w:r>
-      <w:r>
-        <w:t xml:space="preserve"> </w:t>
-      </w:r>
-      <w:r>
-        <w:t>COR_A</w:t>
-      </w:r>
-      <w:r>
-        <w:t xml:space="preserve"> &lt;</w:t>
-      </w:r>
-      <w:proofErr w:type="spellStart"/>
-      <w:r>
-        <w:t>listaVar</w:t>
-      </w:r>
-      <w:proofErr w:type="spellEnd"/>
-      <w:r>
-        <w:t>&gt;</w:t>
-      </w:r>
-      <w:r>
-        <w:t xml:space="preserve"> COR_C  </w:t>
-      </w:r>
-      <w:r>
-        <w:t xml:space="preserve"> </w:t>
-      </w:r>
-      <w:r>
-        <w:t>AS</w:t>
-      </w:r>
-      <w:r>
-        <w:t xml:space="preserve"> </w:t>
-      </w:r>
-      <w:r>
-        <w:t xml:space="preserve"> COR_A &lt;</w:t>
-      </w:r>
-      <w:r>
-        <w:t xml:space="preserve"> </w:t>
-      </w:r>
-      <w:proofErr w:type="spellStart"/>
-      <w:r>
-        <w:t>listTipoDato</w:t>
-      </w:r>
-      <w:proofErr w:type="spellEnd"/>
-      <w:r>
-        <w:t xml:space="preserve"> </w:t>
-      </w:r>
-      <w:r>
-        <w:t>&gt;COR_C</w:t>
-      </w:r>
-      <w:r>
-        <w:t xml:space="preserve"> ENDECVAR</w:t>
-      </w:r>
-    </w:p>
-    <w:p>
-      <w:r>
-        <w:t>&lt;</w:t>
-      </w:r>
-      <w:proofErr w:type="spellStart"/>
-      <w:r>
-        <w:t>listTipoDato</w:t>
-      </w:r>
-      <w:proofErr w:type="spellEnd"/>
-      <w:r>
-        <w:t>&gt;-&gt; &lt;</w:t>
-      </w:r>
-      <w:proofErr w:type="spellStart"/>
-      <w:r>
-        <w:t>listaTipoDato</w:t>
-      </w:r>
-      <w:proofErr w:type="spellEnd"/>
-      <w:r>
-        <w:t>&gt;</w:t>
-      </w:r>
-      <w:r>
-        <w:t xml:space="preserve"> COMA </w:t>
-      </w:r>
-      <w:proofErr w:type="spellStart"/>
-      <w:r>
-        <w:t>tipoDato</w:t>
-      </w:r>
-      <w:proofErr w:type="spellEnd"/>
-    </w:p>
-    <w:p>
-      <w:r>
-        <w:t xml:space="preserve">&lt;selección&gt; </w:t>
-      </w:r>
-      <w:r>
-        <w:sym w:font="Wingdings" w:char="F0E0"/>
-      </w:r>
-      <w:r>
-        <w:t xml:space="preserve"> IF &lt;condición&gt; </w:t>
-      </w:r>
-      <w:r>
-        <w:t xml:space="preserve">THEN </w:t>
-      </w:r>
-      <w:r>
-        <w:t xml:space="preserve">&lt;programa&gt;  </w:t>
-      </w:r>
-      <w:r>
-        <w:t>ENDIF</w:t>
-      </w:r>
-    </w:p>
-    <w:p>
-      <w:r>
-        <w:t>&lt;selección&gt; IF &lt;</w:t>
-      </w:r>
-      <w:proofErr w:type="spellStart"/>
-      <w:r>
-        <w:t>codnicion</w:t>
-      </w:r>
-      <w:proofErr w:type="spellEnd"/>
-      <w:r>
-        <w:t xml:space="preserve">&gt; </w:t>
-      </w:r>
-      <w:r>
-        <w:t xml:space="preserve"> THEN </w:t>
-      </w:r>
-      <w:r>
-        <w:t xml:space="preserve"> </w:t>
-      </w:r>
-      <w:r>
-        <w:t>&lt;programa&gt; ELSE &lt;programa&gt;</w:t>
-      </w:r>
-      <w:r>
-        <w:t xml:space="preserve"> ENDIF</w:t>
-      </w:r>
-    </w:p>
-    <w:p>
-      <w:r>
-        <w:t>&lt;</w:t>
-      </w:r>
-      <w:proofErr w:type="spellStart"/>
-      <w:r>
-        <w:t>asi</w:t>
-      </w:r>
-      <w:r>
-        <w:t>g</w:t>
-      </w:r>
-      <w:r>
-        <w:t>nacion</w:t>
-      </w:r>
-      <w:proofErr w:type="spellEnd"/>
-      <w:r>
+        <w:rPr>
+          <w:highlight w:val="yellow"/>
+        </w:rPr>
         <w:t>&gt; ID OP_ASIG &lt;expresión&gt;</w:t>
       </w:r>
     </w:p>
@@ -325,6 +635,7 @@
       <w:r>
         <w:rPr>
           <w:rFonts w:eastAsia="Times New Roman" w:cstheme="minorHAnsi"/>
+          <w:highlight w:val="yellow"/>
           <w:lang w:eastAsia="es-AR"/>
         </w:rPr>
         <w:t>&lt;ciclo&gt;</w:t>
@@ -332,13 +643,15 @@
       <w:r>
         <w:rPr>
           <w:rFonts w:eastAsia="Times New Roman" w:cstheme="minorHAnsi"/>
-          <w:lang w:eastAsia="es-AR"/>
-        </w:rPr>
-        <w:sym w:font="Wingdings" w:char="F0E0"/>
-      </w:r>
-      <w:r>
-        <w:rPr>
-          <w:rFonts w:eastAsia="Times New Roman" w:cstheme="minorHAnsi"/>
+          <w:highlight w:val="yellow"/>
+          <w:lang w:eastAsia="es-AR"/>
+        </w:rPr>
+        <w:sym w:font="Wingdings" w:char="F0E0"/>
+      </w:r>
+      <w:r>
+        <w:rPr>
+          <w:rFonts w:eastAsia="Times New Roman" w:cstheme="minorHAnsi"/>
+          <w:highlight w:val="yellow"/>
           <w:lang w:eastAsia="es-AR"/>
         </w:rPr>
         <w:t xml:space="preserve"> WHILE ID IN [ &lt;</w:t>
@@ -346,6 +659,7 @@
       <w:r>
         <w:rPr>
           <w:rFonts w:eastAsia="Times New Roman" w:cstheme="minorHAnsi"/>
+          <w:highlight w:val="yellow"/>
           <w:lang w:eastAsia="es-AR"/>
         </w:rPr>
         <w:t xml:space="preserve"> </w:t>
@@ -354,6 +668,7 @@
       <w:r>
         <w:rPr>
           <w:rFonts w:eastAsia="Times New Roman" w:cstheme="minorHAnsi"/>
+          <w:highlight w:val="yellow"/>
           <w:lang w:eastAsia="es-AR"/>
         </w:rPr>
         <w:t>listawhile</w:t>
@@ -362,16 +677,28 @@
       <w:r>
         <w:rPr>
           <w:rFonts w:eastAsia="Times New Roman" w:cstheme="minorHAnsi"/>
+          <w:highlight w:val="yellow"/>
           <w:lang w:eastAsia="es-AR"/>
         </w:rPr>
         <w:t xml:space="preserve"> </w:t>
       </w:r>
-      <w:r>
-        <w:rPr>
-          <w:rFonts w:eastAsia="Times New Roman" w:cstheme="minorHAnsi"/>
-          <w:lang w:eastAsia="es-AR"/>
-        </w:rPr>
-        <w:t>&gt; ] DO &lt;sentencias&gt;ENDWHILE</w:t>
+      <w:proofErr w:type="gramStart"/>
+      <w:r>
+        <w:rPr>
+          <w:rFonts w:eastAsia="Times New Roman" w:cstheme="minorHAnsi"/>
+          <w:highlight w:val="yellow"/>
+          <w:lang w:eastAsia="es-AR"/>
+        </w:rPr>
+        <w:t>&gt; ]</w:t>
+      </w:r>
+      <w:proofErr w:type="gramEnd"/>
+      <w:r>
+        <w:rPr>
+          <w:rFonts w:eastAsia="Times New Roman" w:cstheme="minorHAnsi"/>
+          <w:highlight w:val="yellow"/>
+          <w:lang w:eastAsia="es-AR"/>
+        </w:rPr>
+        <w:t xml:space="preserve"> DO &lt;sentencias&gt;ENDWHILE</w:t>
       </w:r>
     </w:p>
     <w:p>
@@ -383,57 +710,6 @@
           <w:lang w:eastAsia="es-AR"/>
         </w:rPr>
       </w:pPr>
-      <w:r>
-        <w:rPr>
-          <w:rFonts w:eastAsia="Times New Roman" w:cstheme="minorHAnsi"/>
-          <w:lang w:eastAsia="es-AR"/>
-        </w:rPr>
-        <w:t>&lt;ciclo&gt;</w:t>
-      </w:r>
-      <w:r>
-        <w:rPr>
-          <w:rFonts w:eastAsia="Times New Roman" w:cstheme="minorHAnsi"/>
-          <w:lang w:eastAsia="es-AR"/>
-        </w:rPr>
-        <w:sym w:font="Wingdings" w:char="F0E0"/>
-      </w:r>
-      <w:r>
-        <w:rPr>
-          <w:rFonts w:eastAsia="Times New Roman" w:cstheme="minorHAnsi"/>
-          <w:lang w:eastAsia="es-AR"/>
-        </w:rPr>
-        <w:t xml:space="preserve"> WHILE ID IN [ &lt;</w:t>
-      </w:r>
-      <w:r>
-        <w:rPr>
-          <w:rFonts w:eastAsia="Times New Roman" w:cstheme="minorHAnsi"/>
-          <w:lang w:eastAsia="es-AR"/>
-        </w:rPr>
-        <w:t xml:space="preserve"> </w:t>
-      </w:r>
-      <w:proofErr w:type="spellStart"/>
-      <w:r>
-        <w:rPr>
-          <w:rFonts w:eastAsia="Times New Roman" w:cstheme="minorHAnsi"/>
-          <w:lang w:eastAsia="es-AR"/>
-        </w:rPr>
-        <w:t>listawhile</w:t>
-      </w:r>
-      <w:proofErr w:type="spellEnd"/>
-      <w:r>
-        <w:rPr>
-          <w:rFonts w:eastAsia="Times New Roman" w:cstheme="minorHAnsi"/>
-          <w:lang w:eastAsia="es-AR"/>
-        </w:rPr>
-        <w:t xml:space="preserve"> </w:t>
-      </w:r>
-      <w:r>
-        <w:rPr>
-          <w:rFonts w:eastAsia="Times New Roman" w:cstheme="minorHAnsi"/>
-          <w:lang w:eastAsia="es-AR"/>
-        </w:rPr>
-        <w:t>&gt;] DO &lt;sentencias&gt;ENDWHILE</w:t>
-      </w:r>
     </w:p>
     <w:p>
       <w:pPr>
@@ -455,6 +731,7 @@
       <w:r>
         <w:rPr>
           <w:rFonts w:eastAsia="Times New Roman" w:cstheme="minorHAnsi"/>
+          <w:highlight w:val="yellow"/>
           <w:lang w:eastAsia="es-AR"/>
         </w:rPr>
         <w:t>lista</w:t>
@@ -462,6 +739,7 @@
       <w:r>
         <w:rPr>
           <w:rFonts w:eastAsia="Times New Roman" w:cstheme="minorHAnsi"/>
+          <w:highlight w:val="yellow"/>
           <w:lang w:eastAsia="es-AR"/>
         </w:rPr>
         <w:t>while</w:t>
@@ -470,6 +748,7 @@
       <w:r>
         <w:rPr>
           <w:rFonts w:eastAsia="Times New Roman" w:cstheme="minorHAnsi"/>
+          <w:highlight w:val="yellow"/>
           <w:lang w:eastAsia="es-AR"/>
         </w:rPr>
         <w:t xml:space="preserve">&gt; </w:t>
@@ -477,13 +756,15 @@
       <w:r>
         <w:rPr>
           <w:rFonts w:eastAsia="Times New Roman" w:cstheme="minorHAnsi"/>
-          <w:lang w:eastAsia="es-AR"/>
-        </w:rPr>
-        <w:sym w:font="Wingdings" w:char="F0E0"/>
-      </w:r>
-      <w:r>
-        <w:rPr>
-          <w:rFonts w:eastAsia="Times New Roman" w:cstheme="minorHAnsi"/>
+          <w:highlight w:val="yellow"/>
+          <w:lang w:eastAsia="es-AR"/>
+        </w:rPr>
+        <w:sym w:font="Wingdings" w:char="F0E0"/>
+      </w:r>
+      <w:r>
+        <w:rPr>
+          <w:rFonts w:eastAsia="Times New Roman" w:cstheme="minorHAnsi"/>
+          <w:highlight w:val="yellow"/>
           <w:lang w:eastAsia="es-AR"/>
         </w:rPr>
         <w:t xml:space="preserve"> </w:t>
@@ -491,6 +772,7 @@
       <w:r>
         <w:rPr>
           <w:rFonts w:eastAsia="Times New Roman" w:cstheme="minorHAnsi"/>
+          <w:highlight w:val="yellow"/>
           <w:lang w:eastAsia="es-AR"/>
         </w:rPr>
         <w:t>&lt;</w:t>
@@ -499,6 +781,7 @@
       <w:r>
         <w:rPr>
           <w:rFonts w:eastAsia="Times New Roman" w:cstheme="minorHAnsi"/>
+          <w:highlight w:val="yellow"/>
           <w:lang w:eastAsia="es-AR"/>
         </w:rPr>
         <w:t>listawhile</w:t>
@@ -507,6 +790,7 @@
       <w:r>
         <w:rPr>
           <w:rFonts w:eastAsia="Times New Roman" w:cstheme="minorHAnsi"/>
+          <w:highlight w:val="yellow"/>
           <w:lang w:eastAsia="es-AR"/>
         </w:rPr>
         <w:t>&gt; COMA &lt;</w:t>
@@ -514,6 +798,7 @@
       <w:r>
         <w:rPr>
           <w:rFonts w:eastAsia="Times New Roman" w:cstheme="minorHAnsi"/>
+          <w:highlight w:val="yellow"/>
           <w:lang w:eastAsia="es-AR"/>
         </w:rPr>
         <w:t>factor</w:t>
@@ -521,6 +806,7 @@
       <w:r>
         <w:rPr>
           <w:rFonts w:eastAsia="Times New Roman" w:cstheme="minorHAnsi"/>
+          <w:highlight w:val="yellow"/>
           <w:lang w:eastAsia="es-AR"/>
         </w:rPr>
         <w:t>&gt;</w:t>
@@ -538,18 +824,28 @@
           <w:rFonts w:eastAsia="Times New Roman" w:cstheme="minorHAnsi"/>
           <w:lang w:eastAsia="es-AR"/>
         </w:rPr>
-        <w:t xml:space="preserve">&lt;Condición&gt; </w:t>
-      </w:r>
-      <w:r>
-        <w:rPr>
-          <w:rFonts w:eastAsia="Times New Roman" w:cstheme="minorHAnsi"/>
-          <w:lang w:eastAsia="es-AR"/>
-        </w:rPr>
-        <w:sym w:font="Wingdings" w:char="F0E0"/>
-      </w:r>
-      <w:r>
-        <w:rPr>
-          <w:rFonts w:eastAsia="Times New Roman" w:cstheme="minorHAnsi"/>
+        <w:t>&lt;</w:t>
+      </w:r>
+      <w:r>
+        <w:rPr>
+          <w:rFonts w:eastAsia="Times New Roman" w:cstheme="minorHAnsi"/>
+          <w:highlight w:val="yellow"/>
+          <w:lang w:eastAsia="es-AR"/>
+        </w:rPr>
+        <w:t xml:space="preserve">Condición&gt; </w:t>
+      </w:r>
+      <w:r>
+        <w:rPr>
+          <w:rFonts w:eastAsia="Times New Roman" w:cstheme="minorHAnsi"/>
+          <w:highlight w:val="yellow"/>
+          <w:lang w:eastAsia="es-AR"/>
+        </w:rPr>
+        <w:sym w:font="Wingdings" w:char="F0E0"/>
+      </w:r>
+      <w:r>
+        <w:rPr>
+          <w:rFonts w:eastAsia="Times New Roman" w:cstheme="minorHAnsi"/>
+          <w:highlight w:val="yellow"/>
           <w:lang w:eastAsia="es-AR"/>
         </w:rPr>
         <w:t xml:space="preserve"> comparación</w:t>
@@ -560,6 +856,7 @@
         <w:spacing w:after="0" w:line="240" w:lineRule="auto"/>
         <w:rPr>
           <w:rFonts w:ascii="Times New Roman" w:eastAsia="Times New Roman" w:hAnsi="Times New Roman" w:cs="Times New Roman"/>
+          <w:highlight w:val="yellow"/>
           <w:lang w:eastAsia="es-AR"/>
         </w:rPr>
       </w:pPr>
@@ -567,34 +864,38 @@
         <w:rPr>
           <w:rFonts w:ascii="Calibri" w:eastAsia="Times New Roman" w:hAnsi="Calibri" w:cs="Calibri"/>
           <w:color w:val="3F3F3F"/>
-          <w:lang w:eastAsia="es-AR"/>
-        </w:rPr>
-        <w:t>&lt;condición&gt; →  &lt;condición&gt; AND &lt;comparación&gt;</w:t>
-      </w:r>
-    </w:p>
-    <w:p>
-      <w:pPr>
-        <w:spacing w:after="0" w:line="240" w:lineRule="auto"/>
-        <w:rPr>
-          <w:rFonts w:ascii="Times New Roman" w:eastAsia="Times New Roman" w:hAnsi="Times New Roman" w:cs="Times New Roman"/>
-          <w:lang w:eastAsia="es-AR"/>
-        </w:rPr>
-      </w:pPr>
+          <w:highlight w:val="yellow"/>
+          <w:lang w:eastAsia="es-AR"/>
+        </w:rPr>
+        <w:t xml:space="preserve">&lt;condición&gt; </w:t>
+      </w:r>
+      <w:proofErr w:type="gramStart"/>
       <w:r>
         <w:rPr>
           <w:rFonts w:ascii="Calibri" w:eastAsia="Times New Roman" w:hAnsi="Calibri" w:cs="Calibri"/>
           <w:color w:val="3F3F3F"/>
-          <w:lang w:eastAsia="es-AR"/>
-        </w:rPr>
-        <w:t>&lt;condición&gt; →  &lt;condición&gt; OR &lt;comparación&gt;</w:t>
-      </w:r>
-    </w:p>
-    <w:p>
-      <w:pPr>
-        <w:spacing w:after="0" w:line="240" w:lineRule="auto"/>
+          <w:highlight w:val="yellow"/>
+          <w:lang w:eastAsia="es-AR"/>
+        </w:rPr>
+        <w:t>→  &lt;</w:t>
+      </w:r>
+      <w:proofErr w:type="gramEnd"/>
+      <w:r>
         <w:rPr>
           <w:rFonts w:ascii="Calibri" w:eastAsia="Times New Roman" w:hAnsi="Calibri" w:cs="Calibri"/>
           <w:color w:val="3F3F3F"/>
+          <w:highlight w:val="yellow"/>
+          <w:lang w:eastAsia="es-AR"/>
+        </w:rPr>
+        <w:t>condición&gt; AND &lt;comparación&gt;</w:t>
+      </w:r>
+    </w:p>
+    <w:p>
+      <w:pPr>
+        <w:spacing w:after="0" w:line="240" w:lineRule="auto"/>
+        <w:rPr>
+          <w:rFonts w:ascii="Times New Roman" w:eastAsia="Times New Roman" w:hAnsi="Times New Roman" w:cs="Times New Roman"/>
+          <w:highlight w:val="yellow"/>
           <w:lang w:eastAsia="es-AR"/>
         </w:rPr>
       </w:pPr>
@@ -602,9 +903,69 @@
         <w:rPr>
           <w:rFonts w:ascii="Calibri" w:eastAsia="Times New Roman" w:hAnsi="Calibri" w:cs="Calibri"/>
           <w:color w:val="3F3F3F"/>
-          <w:lang w:eastAsia="es-AR"/>
-        </w:rPr>
-        <w:t>&lt;comparación&gt; →  &lt;expresión&gt; &lt;comparador&gt; &lt;expresión&gt;</w:t>
+          <w:highlight w:val="yellow"/>
+          <w:lang w:eastAsia="es-AR"/>
+        </w:rPr>
+        <w:t xml:space="preserve">&lt;condición&gt; </w:t>
+      </w:r>
+      <w:proofErr w:type="gramStart"/>
+      <w:r>
+        <w:rPr>
+          <w:rFonts w:ascii="Calibri" w:eastAsia="Times New Roman" w:hAnsi="Calibri" w:cs="Calibri"/>
+          <w:color w:val="3F3F3F"/>
+          <w:highlight w:val="yellow"/>
+          <w:lang w:eastAsia="es-AR"/>
+        </w:rPr>
+        <w:t>→  &lt;</w:t>
+      </w:r>
+      <w:proofErr w:type="gramEnd"/>
+      <w:r>
+        <w:rPr>
+          <w:rFonts w:ascii="Calibri" w:eastAsia="Times New Roman" w:hAnsi="Calibri" w:cs="Calibri"/>
+          <w:color w:val="3F3F3F"/>
+          <w:highlight w:val="yellow"/>
+          <w:lang w:eastAsia="es-AR"/>
+        </w:rPr>
+        <w:t>condición&gt; OR &lt;comparación&gt;</w:t>
+      </w:r>
+    </w:p>
+    <w:p>
+      <w:pPr>
+        <w:spacing w:after="0" w:line="240" w:lineRule="auto"/>
+        <w:rPr>
+          <w:rFonts w:ascii="Calibri" w:eastAsia="Times New Roman" w:hAnsi="Calibri" w:cs="Calibri"/>
+          <w:color w:val="3F3F3F"/>
+          <w:lang w:eastAsia="es-AR"/>
+        </w:rPr>
+      </w:pPr>
+      <w:r>
+        <w:rPr>
+          <w:rFonts w:ascii="Calibri" w:eastAsia="Times New Roman" w:hAnsi="Calibri" w:cs="Calibri"/>
+          <w:color w:val="3F3F3F"/>
+          <w:highlight w:val="yellow"/>
+          <w:lang w:eastAsia="es-AR"/>
+        </w:rPr>
+        <w:t xml:space="preserve">&lt;comparación&gt; </w:t>
+      </w:r>
+      <w:proofErr w:type="gramStart"/>
+      <w:r>
+        <w:rPr>
+          <w:rFonts w:ascii="Calibri" w:eastAsia="Times New Roman" w:hAnsi="Calibri" w:cs="Calibri"/>
+          <w:color w:val="3F3F3F"/>
+          <w:highlight w:val="yellow"/>
+          <w:lang w:eastAsia="es-AR"/>
+        </w:rPr>
+        <w:t>→  &lt;</w:t>
+      </w:r>
+      <w:proofErr w:type="gramEnd"/>
+      <w:r>
+        <w:rPr>
+          <w:rFonts w:ascii="Calibri" w:eastAsia="Times New Roman" w:hAnsi="Calibri" w:cs="Calibri"/>
+          <w:color w:val="3F3F3F"/>
+          <w:highlight w:val="yellow"/>
+          <w:lang w:eastAsia="es-AR"/>
+        </w:rPr>
+        <w:t>expresión&gt; &lt;comparador&gt; &lt;expresión&gt;</w:t>
       </w:r>
     </w:p>
     <w:p/>
@@ -614,22 +975,17 @@
         <w:textAlignment w:val="baseline"/>
         <w:rPr>
           <w:rFonts w:eastAsia="Times New Roman" w:cstheme="minorHAnsi"/>
-          <w:lang w:eastAsia="es-AR"/>
-        </w:rPr>
-      </w:pPr>
-      <w:r>
-        <w:rPr>
-          <w:rFonts w:eastAsia="Times New Roman" w:cstheme="minorHAnsi"/>
-          <w:lang w:eastAsia="es-AR"/>
-        </w:rPr>
-        <w:t>&lt;expresión&gt; → &lt;expresión&gt; + &lt;término</w:t>
-      </w:r>
-      <w:r>
-        <w:rPr>
-          <w:rFonts w:eastAsia="Times New Roman" w:cstheme="minorHAnsi"/>
-          <w:lang w:eastAsia="es-AR"/>
-        </w:rPr>
-        <w:t>&gt;</w:t>
+          <w:highlight w:val="yellow"/>
+          <w:lang w:eastAsia="es-AR"/>
+        </w:rPr>
+      </w:pPr>
+      <w:r>
+        <w:rPr>
+          <w:rFonts w:eastAsia="Times New Roman" w:cstheme="minorHAnsi"/>
+          <w:highlight w:val="yellow"/>
+          <w:lang w:eastAsia="es-AR"/>
+        </w:rPr>
+        <w:t>&lt;expresión&gt; → &lt;expresión&gt; + &lt;término&gt;</w:t>
       </w:r>
     </w:p>
     <w:p>
@@ -638,12 +994,14 @@
         <w:textAlignment w:val="baseline"/>
         <w:rPr>
           <w:rFonts w:eastAsia="Times New Roman" w:cstheme="minorHAnsi"/>
-          <w:lang w:eastAsia="es-AR"/>
-        </w:rPr>
-      </w:pPr>
-      <w:r>
-        <w:rPr>
-          <w:rFonts w:eastAsia="Times New Roman" w:cstheme="minorHAnsi"/>
+          <w:highlight w:val="yellow"/>
+          <w:lang w:eastAsia="es-AR"/>
+        </w:rPr>
+      </w:pPr>
+      <w:r>
+        <w:rPr>
+          <w:rFonts w:eastAsia="Times New Roman" w:cstheme="minorHAnsi"/>
+          <w:highlight w:val="yellow"/>
           <w:lang w:eastAsia="es-AR"/>
         </w:rPr>
         <w:t> &lt;expresión&gt; → &lt;expresión&gt; - &lt;término&gt; </w:t>
@@ -655,12 +1013,14 @@
         <w:textAlignment w:val="baseline"/>
         <w:rPr>
           <w:rFonts w:eastAsia="Times New Roman" w:cstheme="minorHAnsi"/>
-          <w:lang w:eastAsia="es-AR"/>
-        </w:rPr>
-      </w:pPr>
-      <w:r>
-        <w:rPr>
-          <w:rFonts w:eastAsia="Times New Roman" w:cstheme="minorHAnsi"/>
+          <w:highlight w:val="yellow"/>
+          <w:lang w:eastAsia="es-AR"/>
+        </w:rPr>
+      </w:pPr>
+      <w:r>
+        <w:rPr>
+          <w:rFonts w:eastAsia="Times New Roman" w:cstheme="minorHAnsi"/>
+          <w:highlight w:val="yellow"/>
           <w:lang w:eastAsia="es-AR"/>
         </w:rPr>
         <w:t>&lt;expresión&gt; → &lt;termino&gt;</w:t>
@@ -672,12 +1032,14 @@
         <w:textAlignment w:val="baseline"/>
         <w:rPr>
           <w:rFonts w:eastAsia="Times New Roman" w:cstheme="minorHAnsi"/>
-          <w:lang w:eastAsia="es-AR"/>
-        </w:rPr>
-      </w:pPr>
-      <w:r>
-        <w:rPr>
-          <w:rFonts w:eastAsia="Times New Roman" w:cstheme="minorHAnsi"/>
+          <w:highlight w:val="yellow"/>
+          <w:lang w:eastAsia="es-AR"/>
+        </w:rPr>
+      </w:pPr>
+      <w:r>
+        <w:rPr>
+          <w:rFonts w:eastAsia="Times New Roman" w:cstheme="minorHAnsi"/>
+          <w:highlight w:val="yellow"/>
           <w:lang w:eastAsia="es-AR"/>
         </w:rPr>
         <w:t>&lt;término&gt; → &lt;término&gt; * &lt;factor&gt; </w:t>
@@ -689,12 +1051,14 @@
         <w:textAlignment w:val="baseline"/>
         <w:rPr>
           <w:rFonts w:eastAsia="Times New Roman" w:cstheme="minorHAnsi"/>
-          <w:lang w:eastAsia="es-AR"/>
-        </w:rPr>
-      </w:pPr>
-      <w:r>
-        <w:rPr>
-          <w:rFonts w:eastAsia="Times New Roman" w:cstheme="minorHAnsi"/>
+          <w:highlight w:val="yellow"/>
+          <w:lang w:eastAsia="es-AR"/>
+        </w:rPr>
+      </w:pPr>
+      <w:r>
+        <w:rPr>
+          <w:rFonts w:eastAsia="Times New Roman" w:cstheme="minorHAnsi"/>
+          <w:highlight w:val="yellow"/>
           <w:lang w:eastAsia="es-AR"/>
         </w:rPr>
         <w:t>&lt;término&gt; → &lt;término&gt; / &lt;factor&gt; </w:t>
@@ -706,12 +1070,14 @@
         <w:textAlignment w:val="baseline"/>
         <w:rPr>
           <w:rFonts w:eastAsia="Times New Roman" w:cstheme="minorHAnsi"/>
-          <w:lang w:eastAsia="es-AR"/>
-        </w:rPr>
-      </w:pPr>
-      <w:r>
-        <w:rPr>
-          <w:rFonts w:eastAsia="Times New Roman" w:cstheme="minorHAnsi"/>
+          <w:highlight w:val="yellow"/>
+          <w:lang w:eastAsia="es-AR"/>
+        </w:rPr>
+      </w:pPr>
+      <w:r>
+        <w:rPr>
+          <w:rFonts w:eastAsia="Times New Roman" w:cstheme="minorHAnsi"/>
+          <w:highlight w:val="yellow"/>
           <w:lang w:eastAsia="es-AR"/>
         </w:rPr>
         <w:t>&lt;término&gt; → &lt;factor&gt; </w:t>
@@ -723,12 +1089,14 @@
         <w:textAlignment w:val="baseline"/>
         <w:rPr>
           <w:rFonts w:eastAsia="Times New Roman" w:cstheme="minorHAnsi"/>
-          <w:lang w:eastAsia="es-AR"/>
-        </w:rPr>
-      </w:pPr>
-      <w:r>
-        <w:rPr>
-          <w:rFonts w:eastAsia="Times New Roman" w:cstheme="minorHAnsi"/>
+          <w:highlight w:val="yellow"/>
+          <w:lang w:eastAsia="es-AR"/>
+        </w:rPr>
+      </w:pPr>
+      <w:r>
+        <w:rPr>
+          <w:rFonts w:eastAsia="Times New Roman" w:cstheme="minorHAnsi"/>
+          <w:highlight w:val="yellow"/>
           <w:lang w:eastAsia="es-AR"/>
         </w:rPr>
         <w:t xml:space="preserve">&lt;factor&gt; </w:t>
@@ -736,13 +1104,15 @@
       <w:r>
         <w:rPr>
           <w:rFonts w:eastAsia="Times New Roman" w:cstheme="minorHAnsi"/>
-          <w:lang w:eastAsia="es-AR"/>
-        </w:rPr>
-        <w:sym w:font="Wingdings" w:char="F0E0"/>
-      </w:r>
-      <w:r>
-        <w:rPr>
-          <w:rFonts w:eastAsia="Times New Roman" w:cstheme="minorHAnsi"/>
+          <w:highlight w:val="yellow"/>
+          <w:lang w:eastAsia="es-AR"/>
+        </w:rPr>
+        <w:sym w:font="Wingdings" w:char="F0E0"/>
+      </w:r>
+      <w:r>
+        <w:rPr>
+          <w:rFonts w:eastAsia="Times New Roman" w:cstheme="minorHAnsi"/>
+          <w:highlight w:val="yellow"/>
           <w:lang w:eastAsia="es-AR"/>
         </w:rPr>
         <w:t xml:space="preserve"> &lt;expresión&gt;</w:t>
@@ -754,12 +1124,14 @@
         <w:textAlignment w:val="baseline"/>
         <w:rPr>
           <w:rFonts w:eastAsia="Times New Roman" w:cstheme="minorHAnsi"/>
-          <w:lang w:eastAsia="es-AR"/>
-        </w:rPr>
-      </w:pPr>
-      <w:r>
-        <w:rPr>
-          <w:rFonts w:eastAsia="Times New Roman" w:cstheme="minorHAnsi"/>
+          <w:highlight w:val="yellow"/>
+          <w:lang w:eastAsia="es-AR"/>
+        </w:rPr>
+      </w:pPr>
+      <w:r>
+        <w:rPr>
+          <w:rFonts w:eastAsia="Times New Roman" w:cstheme="minorHAnsi"/>
+          <w:highlight w:val="yellow"/>
           <w:lang w:eastAsia="es-AR"/>
         </w:rPr>
         <w:t xml:space="preserve">&lt;factor&gt; </w:t>
@@ -767,13 +1139,15 @@
       <w:r>
         <w:rPr>
           <w:rFonts w:eastAsia="Times New Roman" w:cstheme="minorHAnsi"/>
-          <w:lang w:eastAsia="es-AR"/>
-        </w:rPr>
-        <w:sym w:font="Wingdings" w:char="F0E0"/>
-      </w:r>
-      <w:r>
-        <w:rPr>
-          <w:rFonts w:eastAsia="Times New Roman" w:cstheme="minorHAnsi"/>
+          <w:highlight w:val="yellow"/>
+          <w:lang w:eastAsia="es-AR"/>
+        </w:rPr>
+        <w:sym w:font="Wingdings" w:char="F0E0"/>
+      </w:r>
+      <w:r>
+        <w:rPr>
+          <w:rFonts w:eastAsia="Times New Roman" w:cstheme="minorHAnsi"/>
+          <w:highlight w:val="yellow"/>
           <w:lang w:eastAsia="es-AR"/>
         </w:rPr>
         <w:t xml:space="preserve"> CTE</w:t>
@@ -781,6 +1155,7 @@
       <w:r>
         <w:rPr>
           <w:rFonts w:eastAsia="Times New Roman" w:cstheme="minorHAnsi"/>
+          <w:highlight w:val="yellow"/>
           <w:lang w:eastAsia="es-AR"/>
         </w:rPr>
         <w:t>_REAL</w:t>
@@ -792,12 +1167,14 @@
         <w:textAlignment w:val="baseline"/>
         <w:rPr>
           <w:rFonts w:eastAsia="Times New Roman" w:cstheme="minorHAnsi"/>
-          <w:lang w:eastAsia="es-AR"/>
-        </w:rPr>
-      </w:pPr>
-      <w:r>
-        <w:rPr>
-          <w:rFonts w:eastAsia="Times New Roman" w:cstheme="minorHAnsi"/>
+          <w:highlight w:val="yellow"/>
+          <w:lang w:eastAsia="es-AR"/>
+        </w:rPr>
+      </w:pPr>
+      <w:r>
+        <w:rPr>
+          <w:rFonts w:eastAsia="Times New Roman" w:cstheme="minorHAnsi"/>
+          <w:highlight w:val="yellow"/>
           <w:lang w:eastAsia="es-AR"/>
         </w:rPr>
         <w:t xml:space="preserve">&lt;factor&gt; </w:t>
@@ -805,13 +1182,15 @@
       <w:r>
         <w:rPr>
           <w:rFonts w:eastAsia="Times New Roman" w:cstheme="minorHAnsi"/>
-          <w:lang w:eastAsia="es-AR"/>
-        </w:rPr>
-        <w:sym w:font="Wingdings" w:char="F0E0"/>
-      </w:r>
-      <w:r>
-        <w:rPr>
-          <w:rFonts w:eastAsia="Times New Roman" w:cstheme="minorHAnsi"/>
+          <w:highlight w:val="yellow"/>
+          <w:lang w:eastAsia="es-AR"/>
+        </w:rPr>
+        <w:sym w:font="Wingdings" w:char="F0E0"/>
+      </w:r>
+      <w:r>
+        <w:rPr>
+          <w:rFonts w:eastAsia="Times New Roman" w:cstheme="minorHAnsi"/>
+          <w:highlight w:val="yellow"/>
           <w:lang w:eastAsia="es-AR"/>
         </w:rPr>
         <w:t>ID</w:t>
@@ -829,6 +1208,7 @@
       <w:r>
         <w:rPr>
           <w:rFonts w:eastAsia="Times New Roman" w:cstheme="minorHAnsi"/>
+          <w:highlight w:val="yellow"/>
           <w:lang w:eastAsia="es-AR"/>
         </w:rPr>
         <w:t>&lt;</w:t>
@@ -836,6 +1216,7 @@
       <w:r>
         <w:rPr>
           <w:rFonts w:eastAsia="Times New Roman" w:cstheme="minorHAnsi"/>
+          <w:highlight w:val="yellow"/>
           <w:lang w:eastAsia="es-AR"/>
         </w:rPr>
         <w:t>factor&gt;</w:t>
@@ -843,13 +1224,15 @@
       <w:r>
         <w:rPr>
           <w:rFonts w:eastAsia="Times New Roman" w:cstheme="minorHAnsi"/>
-          <w:lang w:eastAsia="es-AR"/>
-        </w:rPr>
-        <w:sym w:font="Wingdings" w:char="F0E0"/>
-      </w:r>
-      <w:r>
-        <w:rPr>
-          <w:rFonts w:eastAsia="Times New Roman" w:cstheme="minorHAnsi"/>
+          <w:highlight w:val="yellow"/>
+          <w:lang w:eastAsia="es-AR"/>
+        </w:rPr>
+        <w:sym w:font="Wingdings" w:char="F0E0"/>
+      </w:r>
+      <w:r>
+        <w:rPr>
+          <w:rFonts w:eastAsia="Times New Roman" w:cstheme="minorHAnsi"/>
+          <w:highlight w:val="yellow"/>
           <w:lang w:eastAsia="es-AR"/>
         </w:rPr>
         <w:t>CTE_ENTERO</w:t>
@@ -871,12 +1254,14 @@
         <w:textAlignment w:val="baseline"/>
         <w:rPr>
           <w:rFonts w:eastAsia="Times New Roman" w:cstheme="minorHAnsi"/>
-          <w:lang w:eastAsia="es-AR"/>
-        </w:rPr>
-      </w:pPr>
-      <w:r>
-        <w:rPr>
-          <w:rFonts w:eastAsia="Times New Roman" w:cstheme="minorHAnsi"/>
+          <w:highlight w:val="yellow"/>
+          <w:lang w:eastAsia="es-AR"/>
+        </w:rPr>
+      </w:pPr>
+      <w:r>
+        <w:rPr>
+          <w:rFonts w:eastAsia="Times New Roman" w:cstheme="minorHAnsi"/>
+          <w:highlight w:val="yellow"/>
           <w:lang w:eastAsia="es-AR"/>
         </w:rPr>
         <w:t xml:space="preserve">&lt;comparador&gt; </w:t>
@@ -884,13 +1269,15 @@
       <w:r>
         <w:rPr>
           <w:rFonts w:eastAsia="Times New Roman" w:cstheme="minorHAnsi"/>
-          <w:lang w:eastAsia="es-AR"/>
-        </w:rPr>
-        <w:sym w:font="Wingdings" w:char="F0E0"/>
-      </w:r>
-      <w:r>
-        <w:rPr>
-          <w:rFonts w:eastAsia="Times New Roman" w:cstheme="minorHAnsi"/>
+          <w:highlight w:val="yellow"/>
+          <w:lang w:eastAsia="es-AR"/>
+        </w:rPr>
+        <w:sym w:font="Wingdings" w:char="F0E0"/>
+      </w:r>
+      <w:r>
+        <w:rPr>
+          <w:rFonts w:eastAsia="Times New Roman" w:cstheme="minorHAnsi"/>
+          <w:highlight w:val="yellow"/>
           <w:lang w:eastAsia="es-AR"/>
         </w:rPr>
         <w:t>OP_MAY</w:t>
@@ -902,12 +1289,14 @@
         <w:textAlignment w:val="baseline"/>
         <w:rPr>
           <w:rFonts w:eastAsia="Times New Roman" w:cstheme="minorHAnsi"/>
-          <w:lang w:eastAsia="es-AR"/>
-        </w:rPr>
-      </w:pPr>
-      <w:r>
-        <w:rPr>
-          <w:rFonts w:eastAsia="Times New Roman" w:cstheme="minorHAnsi"/>
+          <w:highlight w:val="yellow"/>
+          <w:lang w:eastAsia="es-AR"/>
+        </w:rPr>
+      </w:pPr>
+      <w:r>
+        <w:rPr>
+          <w:rFonts w:eastAsia="Times New Roman" w:cstheme="minorHAnsi"/>
+          <w:highlight w:val="yellow"/>
           <w:lang w:eastAsia="es-AR"/>
         </w:rPr>
         <w:t>&lt;comparador&gt;</w:t>
@@ -915,13 +1304,15 @@
       <w:r>
         <w:rPr>
           <w:rFonts w:eastAsia="Times New Roman" w:cstheme="minorHAnsi"/>
-          <w:lang w:eastAsia="es-AR"/>
-        </w:rPr>
-        <w:sym w:font="Wingdings" w:char="F0E0"/>
-      </w:r>
-      <w:r>
-        <w:rPr>
-          <w:rFonts w:eastAsia="Times New Roman" w:cstheme="minorHAnsi"/>
+          <w:highlight w:val="yellow"/>
+          <w:lang w:eastAsia="es-AR"/>
+        </w:rPr>
+        <w:sym w:font="Wingdings" w:char="F0E0"/>
+      </w:r>
+      <w:r>
+        <w:rPr>
+          <w:rFonts w:eastAsia="Times New Roman" w:cstheme="minorHAnsi"/>
+          <w:highlight w:val="yellow"/>
           <w:lang w:eastAsia="es-AR"/>
         </w:rPr>
         <w:t>OP_MEN</w:t>
@@ -933,12 +1324,14 @@
         <w:textAlignment w:val="baseline"/>
         <w:rPr>
           <w:rFonts w:eastAsia="Times New Roman" w:cstheme="minorHAnsi"/>
-          <w:lang w:eastAsia="es-AR"/>
-        </w:rPr>
-      </w:pPr>
-      <w:r>
-        <w:rPr>
-          <w:rFonts w:eastAsia="Times New Roman" w:cstheme="minorHAnsi"/>
+          <w:highlight w:val="yellow"/>
+          <w:lang w:eastAsia="es-AR"/>
+        </w:rPr>
+      </w:pPr>
+      <w:r>
+        <w:rPr>
+          <w:rFonts w:eastAsia="Times New Roman" w:cstheme="minorHAnsi"/>
+          <w:highlight w:val="yellow"/>
           <w:lang w:eastAsia="es-AR"/>
         </w:rPr>
         <w:t xml:space="preserve">&lt;comparador&gt; </w:t>
@@ -946,23 +1339,18 @@
       <w:r>
         <w:rPr>
           <w:rFonts w:eastAsia="Times New Roman" w:cstheme="minorHAnsi"/>
-          <w:lang w:eastAsia="es-AR"/>
-        </w:rPr>
-        <w:sym w:font="Wingdings" w:char="F0E0"/>
-      </w:r>
-      <w:r>
-        <w:rPr>
-          <w:rFonts w:eastAsia="Times New Roman" w:cstheme="minorHAnsi"/>
-          <w:lang w:eastAsia="es-AR"/>
-        </w:rPr>
-        <w:t xml:space="preserve"> </w:t>
-      </w:r>
-      <w:r>
-        <w:rPr>
-          <w:rFonts w:eastAsia="Times New Roman" w:cstheme="minorHAnsi"/>
-          <w:lang w:eastAsia="es-AR"/>
-        </w:rPr>
-        <w:t>OP_MENIGU</w:t>
+          <w:highlight w:val="yellow"/>
+          <w:lang w:eastAsia="es-AR"/>
+        </w:rPr>
+        <w:sym w:font="Wingdings" w:char="F0E0"/>
+      </w:r>
+      <w:r>
+        <w:rPr>
+          <w:rFonts w:eastAsia="Times New Roman" w:cstheme="minorHAnsi"/>
+          <w:highlight w:val="yellow"/>
+          <w:lang w:eastAsia="es-AR"/>
+        </w:rPr>
+        <w:t xml:space="preserve"> OP_MENIGU</w:t>
       </w:r>
     </w:p>
     <w:p>
@@ -971,12 +1359,14 @@
         <w:textAlignment w:val="baseline"/>
         <w:rPr>
           <w:rFonts w:eastAsia="Times New Roman" w:cstheme="minorHAnsi"/>
-          <w:lang w:eastAsia="es-AR"/>
-        </w:rPr>
-      </w:pPr>
-      <w:r>
-        <w:rPr>
-          <w:rFonts w:eastAsia="Times New Roman" w:cstheme="minorHAnsi"/>
+          <w:highlight w:val="yellow"/>
+          <w:lang w:eastAsia="es-AR"/>
+        </w:rPr>
+      </w:pPr>
+      <w:r>
+        <w:rPr>
+          <w:rFonts w:eastAsia="Times New Roman" w:cstheme="minorHAnsi"/>
+          <w:highlight w:val="yellow"/>
           <w:lang w:eastAsia="es-AR"/>
         </w:rPr>
         <w:t>&lt;comprador&gt;</w:t>
@@ -984,13 +1374,15 @@
       <w:r>
         <w:rPr>
           <w:rFonts w:eastAsia="Times New Roman" w:cstheme="minorHAnsi"/>
-          <w:lang w:eastAsia="es-AR"/>
-        </w:rPr>
-        <w:sym w:font="Wingdings" w:char="F0E0"/>
-      </w:r>
-      <w:r>
-        <w:rPr>
-          <w:rFonts w:eastAsia="Times New Roman" w:cstheme="minorHAnsi"/>
+          <w:highlight w:val="yellow"/>
+          <w:lang w:eastAsia="es-AR"/>
+        </w:rPr>
+        <w:sym w:font="Wingdings" w:char="F0E0"/>
+      </w:r>
+      <w:r>
+        <w:rPr>
+          <w:rFonts w:eastAsia="Times New Roman" w:cstheme="minorHAnsi"/>
+          <w:highlight w:val="yellow"/>
           <w:lang w:eastAsia="es-AR"/>
         </w:rPr>
         <w:t>OP_MAYIGU</w:t>
@@ -1002,12 +1394,14 @@
         <w:textAlignment w:val="baseline"/>
         <w:rPr>
           <w:rFonts w:eastAsia="Times New Roman" w:cstheme="minorHAnsi"/>
-          <w:lang w:eastAsia="es-AR"/>
-        </w:rPr>
-      </w:pPr>
-      <w:r>
-        <w:rPr>
-          <w:rFonts w:eastAsia="Times New Roman" w:cstheme="minorHAnsi"/>
+          <w:highlight w:val="yellow"/>
+          <w:lang w:eastAsia="es-AR"/>
+        </w:rPr>
+      </w:pPr>
+      <w:r>
+        <w:rPr>
+          <w:rFonts w:eastAsia="Times New Roman" w:cstheme="minorHAnsi"/>
+          <w:highlight w:val="yellow"/>
           <w:lang w:eastAsia="es-AR"/>
         </w:rPr>
         <w:t xml:space="preserve">&lt;comparador&gt; </w:t>
@@ -1015,13 +1409,15 @@
       <w:r>
         <w:rPr>
           <w:rFonts w:eastAsia="Times New Roman" w:cstheme="minorHAnsi"/>
-          <w:lang w:eastAsia="es-AR"/>
-        </w:rPr>
-        <w:sym w:font="Wingdings" w:char="F0E0"/>
-      </w:r>
-      <w:r>
-        <w:rPr>
-          <w:rFonts w:eastAsia="Times New Roman" w:cstheme="minorHAnsi"/>
+          <w:highlight w:val="yellow"/>
+          <w:lang w:eastAsia="es-AR"/>
+        </w:rPr>
+        <w:sym w:font="Wingdings" w:char="F0E0"/>
+      </w:r>
+      <w:r>
+        <w:rPr>
+          <w:rFonts w:eastAsia="Times New Roman" w:cstheme="minorHAnsi"/>
+          <w:highlight w:val="yellow"/>
           <w:lang w:eastAsia="es-AR"/>
         </w:rPr>
         <w:t xml:space="preserve"> OP_IGUAL</w:t>
@@ -1039,6 +1435,7 @@
       <w:r>
         <w:rPr>
           <w:rFonts w:eastAsia="Times New Roman" w:cstheme="minorHAnsi"/>
+          <w:highlight w:val="yellow"/>
           <w:lang w:eastAsia="es-AR"/>
         </w:rPr>
         <w:lastRenderedPageBreak/>
@@ -1047,13 +1444,15 @@
       <w:r>
         <w:rPr>
           <w:rFonts w:eastAsia="Times New Roman" w:cstheme="minorHAnsi"/>
-          <w:lang w:eastAsia="es-AR"/>
-        </w:rPr>
-        <w:sym w:font="Wingdings" w:char="F0E0"/>
-      </w:r>
-      <w:r>
-        <w:rPr>
-          <w:rFonts w:eastAsia="Times New Roman" w:cstheme="minorHAnsi"/>
+          <w:highlight w:val="yellow"/>
+          <w:lang w:eastAsia="es-AR"/>
+        </w:rPr>
+        <w:sym w:font="Wingdings" w:char="F0E0"/>
+      </w:r>
+      <w:r>
+        <w:rPr>
+          <w:rFonts w:eastAsia="Times New Roman" w:cstheme="minorHAnsi"/>
+          <w:highlight w:val="yellow"/>
           <w:lang w:eastAsia="es-AR"/>
         </w:rPr>
         <w:t xml:space="preserve"> OP_DIF</w:t>
@@ -1077,59 +1476,114 @@
       </w:pPr>
     </w:p>
     <w:p>
-      <w:r>
+      <w:pPr>
+        <w:rPr>
+          <w:highlight w:val="yellow"/>
+        </w:rPr>
+      </w:pPr>
+      <w:r>
+        <w:rPr>
+          <w:highlight w:val="yellow"/>
+        </w:rPr>
         <w:t>&lt;</w:t>
       </w:r>
       <w:proofErr w:type="spellStart"/>
       <w:r>
+        <w:rPr>
+          <w:highlight w:val="yellow"/>
+        </w:rPr>
         <w:t>tipoDato</w:t>
       </w:r>
       <w:proofErr w:type="spellEnd"/>
       <w:r>
+        <w:rPr>
+          <w:highlight w:val="yellow"/>
+        </w:rPr>
         <w:t xml:space="preserve">&gt; </w:t>
       </w:r>
       <w:r>
-        <w:sym w:font="Wingdings" w:char="F0E0"/>
-      </w:r>
-      <w:r>
+        <w:rPr>
+          <w:highlight w:val="yellow"/>
+        </w:rPr>
+        <w:sym w:font="Wingdings" w:char="F0E0"/>
+      </w:r>
+      <w:r>
+        <w:rPr>
+          <w:highlight w:val="yellow"/>
+        </w:rPr>
         <w:t>INTEGER</w:t>
       </w:r>
     </w:p>
     <w:p>
-      <w:r>
+      <w:pPr>
+        <w:rPr>
+          <w:highlight w:val="yellow"/>
+        </w:rPr>
+      </w:pPr>
+      <w:r>
+        <w:rPr>
+          <w:highlight w:val="yellow"/>
+        </w:rPr>
         <w:t>&lt;</w:t>
       </w:r>
       <w:proofErr w:type="spellStart"/>
       <w:r>
+        <w:rPr>
+          <w:highlight w:val="yellow"/>
+        </w:rPr>
         <w:t>tipoDato</w:t>
       </w:r>
       <w:proofErr w:type="spellEnd"/>
       <w:r>
+        <w:rPr>
+          <w:highlight w:val="yellow"/>
+        </w:rPr>
         <w:t xml:space="preserve">&gt; </w:t>
       </w:r>
       <w:r>
-        <w:sym w:font="Wingdings" w:char="F0E0"/>
-      </w:r>
-      <w:r>
+        <w:rPr>
+          <w:highlight w:val="yellow"/>
+        </w:rPr>
+        <w:sym w:font="Wingdings" w:char="F0E0"/>
+      </w:r>
+      <w:r>
+        <w:rPr>
+          <w:highlight w:val="yellow"/>
+        </w:rPr>
         <w:t xml:space="preserve"> FLOAT</w:t>
       </w:r>
     </w:p>
     <w:p>
       <w:r>
+        <w:rPr>
+          <w:highlight w:val="yellow"/>
+        </w:rPr>
         <w:t>&lt;</w:t>
       </w:r>
       <w:proofErr w:type="spellStart"/>
       <w:r>
+        <w:rPr>
+          <w:highlight w:val="yellow"/>
+        </w:rPr>
         <w:t>tipoDato</w:t>
       </w:r>
       <w:proofErr w:type="spellEnd"/>
       <w:r>
+        <w:rPr>
+          <w:highlight w:val="yellow"/>
+        </w:rPr>
         <w:t xml:space="preserve">&gt; </w:t>
       </w:r>
       <w:r>
-        <w:sym w:font="Wingdings" w:char="F0E0"/>
-      </w:r>
-      <w:r>
+        <w:rPr>
+          <w:highlight w:val="yellow"/>
+        </w:rPr>
+        <w:sym w:font="Wingdings" w:char="F0E0"/>
+      </w:r>
+      <w:r>
+        <w:rPr>
+          <w:highlight w:val="yellow"/>
+        </w:rPr>
         <w:t>STRING</w:t>
       </w:r>
     </w:p>
@@ -1138,74 +1592,136 @@
         <w:br/>
       </w:r>
       <w:r>
+        <w:rPr>
+          <w:highlight w:val="yellow"/>
+        </w:rPr>
         <w:t>&lt;</w:t>
       </w:r>
       <w:proofErr w:type="spellStart"/>
       <w:r>
+        <w:rPr>
+          <w:highlight w:val="yellow"/>
+        </w:rPr>
         <w:t>listaVar</w:t>
       </w:r>
       <w:proofErr w:type="spellEnd"/>
       <w:r>
+        <w:rPr>
+          <w:highlight w:val="yellow"/>
+        </w:rPr>
         <w:t xml:space="preserve">&gt; </w:t>
       </w:r>
       <w:r>
-        <w:sym w:font="Wingdings" w:char="F0E0"/>
-      </w:r>
-      <w:r>
+        <w:rPr>
+          <w:highlight w:val="yellow"/>
+        </w:rPr>
+        <w:sym w:font="Wingdings" w:char="F0E0"/>
+      </w:r>
+      <w:r>
+        <w:rPr>
+          <w:highlight w:val="yellow"/>
+        </w:rPr>
         <w:t xml:space="preserve"> &lt;</w:t>
       </w:r>
       <w:proofErr w:type="spellStart"/>
       <w:r>
+        <w:rPr>
+          <w:highlight w:val="yellow"/>
+        </w:rPr>
         <w:t>ListaVar</w:t>
       </w:r>
       <w:proofErr w:type="spellEnd"/>
       <w:r>
+        <w:rPr>
+          <w:highlight w:val="yellow"/>
+        </w:rPr>
         <w:t>&gt; COMA ID</w:t>
       </w:r>
     </w:p>
     <w:p>
       <w:r>
+        <w:rPr>
+          <w:highlight w:val="yellow"/>
+        </w:rPr>
+        <w:t xml:space="preserve">&lt; </w:t>
+      </w:r>
+      <w:proofErr w:type="spellStart"/>
+      <w:r>
+        <w:rPr>
+          <w:highlight w:val="yellow"/>
+        </w:rPr>
+        <w:t>listaVar</w:t>
+      </w:r>
+      <w:proofErr w:type="spellEnd"/>
+      <w:r>
+        <w:rPr>
+          <w:highlight w:val="yellow"/>
+        </w:rPr>
+        <w:t>&gt;</w:t>
+      </w:r>
+      <w:r>
+        <w:rPr>
+          <w:highlight w:val="yellow"/>
+        </w:rPr>
+        <w:sym w:font="Wingdings" w:char="F0E0"/>
+      </w:r>
+      <w:r>
+        <w:rPr>
+          <w:highlight w:val="yellow"/>
+        </w:rPr>
+        <w:t>ID</w:t>
+      </w:r>
+    </w:p>
+    <w:p>
+      <w:r>
+        <w:rPr>
+          <w:highlight w:val="yellow"/>
+        </w:rPr>
         <w:t>&lt;</w:t>
       </w:r>
       <w:r>
+        <w:rPr>
+          <w:highlight w:val="yellow"/>
+        </w:rPr>
+        <w:t>longitud</w:t>
+      </w:r>
+      <w:proofErr w:type="gramStart"/>
+      <w:r>
+        <w:rPr>
+          <w:highlight w:val="yellow"/>
+        </w:rPr>
+        <w:t>&gt;</w:t>
+      </w:r>
+      <w:r>
+        <w:rPr>
+          <w:highlight w:val="yellow"/>
+        </w:rPr>
         <w:t xml:space="preserve"> </w:t>
       </w:r>
+      <w:r>
+        <w:rPr>
+          <w:highlight w:val="yellow"/>
+        </w:rPr>
+        <w:t xml:space="preserve"> </w:t>
+      </w:r>
+      <w:r>
+        <w:rPr>
+          <w:highlight w:val="yellow"/>
+        </w:rPr>
+        <w:t>PAR</w:t>
+      </w:r>
+      <w:proofErr w:type="gramEnd"/>
+      <w:r>
+        <w:rPr>
+          <w:highlight w:val="yellow"/>
+        </w:rPr>
+        <w:t xml:space="preserve">_A COR_A </w:t>
+      </w:r>
       <w:proofErr w:type="spellStart"/>
       <w:r>
-        <w:t>listaVar</w:t>
-      </w:r>
-      <w:proofErr w:type="spellEnd"/>
-      <w:r>
-        <w:t>&gt;</w:t>
-      </w:r>
-      <w:r>
-        <w:sym w:font="Wingdings" w:char="F0E0"/>
-      </w:r>
-      <w:r>
-        <w:t>ID</w:t>
-      </w:r>
-    </w:p>
-    <w:p>
-      <w:r>
-        <w:t>&lt;</w:t>
-      </w:r>
-      <w:r>
-        <w:t>longitud</w:t>
-      </w:r>
-      <w:r>
-        <w:t>&gt;</w:t>
-      </w:r>
-      <w:r>
-        <w:t xml:space="preserve"> </w:t>
-      </w:r>
-      <w:r>
-        <w:t xml:space="preserve"> </w:t>
-      </w:r>
-      <w:r>
-        <w:t xml:space="preserve">PAR_A COR_A </w:t>
-      </w:r>
-      <w:proofErr w:type="spellStart"/>
-      <w:r>
+        <w:rPr>
+          <w:highlight w:val="yellow"/>
+        </w:rPr>
         <w:t>listaVariables</w:t>
       </w:r>
       <w:proofErr w:type="spellEnd"/>

</xml_diff>